<commit_message>
los roles casi terminado
</commit_message>
<xml_diff>
--- a/modelado/desrrollodocumentacion-2025.docx
+++ b/modelado/desrrollodocumentacion-2025.docx
@@ -24,7 +24,97 @@
           <w:bCs/>
           <w:lang w:val="es-ES"/>
         </w:rPr>
-        <w:t xml:space="preserve"> (php artisan make:fresh --seed)</w:t>
+        <w:t xml:space="preserve"> (</w:t>
+      </w:r>
+      <w:proofErr w:type="spellStart"/>
+      <w:r>
+        <w:rPr>
+          <w:b/>
+          <w:bCs/>
+          <w:lang w:val="es-ES"/>
+        </w:rPr>
+        <w:t>php</w:t>
+      </w:r>
+      <w:proofErr w:type="spellEnd"/>
+      <w:r>
+        <w:rPr>
+          <w:b/>
+          <w:bCs/>
+          <w:lang w:val="es-ES"/>
+        </w:rPr>
+        <w:t xml:space="preserve"> </w:t>
+      </w:r>
+      <w:proofErr w:type="spellStart"/>
+      <w:r>
+        <w:rPr>
+          <w:b/>
+          <w:bCs/>
+          <w:lang w:val="es-ES"/>
+        </w:rPr>
+        <w:t>artisan</w:t>
+      </w:r>
+      <w:proofErr w:type="spellEnd"/>
+      <w:r>
+        <w:rPr>
+          <w:b/>
+          <w:bCs/>
+          <w:lang w:val="es-ES"/>
+        </w:rPr>
+        <w:t xml:space="preserve"> </w:t>
+      </w:r>
+      <w:proofErr w:type="spellStart"/>
+      <w:proofErr w:type="gramStart"/>
+      <w:r>
+        <w:rPr>
+          <w:b/>
+          <w:bCs/>
+          <w:lang w:val="es-ES"/>
+        </w:rPr>
+        <w:t>m</w:t>
+      </w:r>
+      <w:r>
+        <w:rPr>
+          <w:b/>
+          <w:bCs/>
+          <w:lang w:val="es-ES"/>
+        </w:rPr>
+        <w:t>igrate</w:t>
+      </w:r>
+      <w:r>
+        <w:rPr>
+          <w:b/>
+          <w:bCs/>
+          <w:lang w:val="es-ES"/>
+        </w:rPr>
+        <w:t>:fresh</w:t>
+      </w:r>
+      <w:proofErr w:type="spellEnd"/>
+      <w:proofErr w:type="gramEnd"/>
+      <w:r>
+        <w:rPr>
+          <w:b/>
+          <w:bCs/>
+          <w:lang w:val="es-ES"/>
+        </w:rPr>
+        <w:t xml:space="preserve"> --</w:t>
+      </w:r>
+      <w:proofErr w:type="spellStart"/>
+      <w:r>
+        <w:rPr>
+          <w:b/>
+          <w:bCs/>
+          <w:lang w:val="es-ES"/>
+        </w:rPr>
+        <w:t>seed</w:t>
+      </w:r>
+      <w:proofErr w:type="spellEnd"/>
+      <w:r>
+        <w:rPr>
+          <w:b/>
+          <w:bCs/>
+          <w:lang w:val="es-ES"/>
+        </w:rPr>
+        <w:t>)</w:t>
       </w:r>
     </w:p>
     <w:p>
@@ -43,8 +133,71 @@
       </w:r>
     </w:p>
     <w:p>
-      <w:r>
-        <w:t>php artisan vendor:publish --provider="Spatie\Multitenancy\MultitenancyServiceProvider" --tag="multitenancy-migrations"</w:t>
+      <w:proofErr w:type="spellStart"/>
+      <w:r>
+        <w:t>php</w:t>
+      </w:r>
+      <w:proofErr w:type="spellEnd"/>
+      <w:r>
+        <w:t xml:space="preserve"> </w:t>
+      </w:r>
+      <w:proofErr w:type="spellStart"/>
+      <w:r>
+        <w:t>artisan</w:t>
+      </w:r>
+      <w:proofErr w:type="spellEnd"/>
+      <w:r>
+        <w:t xml:space="preserve"> </w:t>
+      </w:r>
+      <w:proofErr w:type="spellStart"/>
+      <w:proofErr w:type="gramStart"/>
+      <w:r>
+        <w:t>vendor:publish</w:t>
+      </w:r>
+      <w:proofErr w:type="spellEnd"/>
+      <w:proofErr w:type="gramEnd"/>
+      <w:r>
+        <w:t xml:space="preserve"> --</w:t>
+      </w:r>
+      <w:proofErr w:type="spellStart"/>
+      <w:r>
+        <w:t>provider</w:t>
+      </w:r>
+      <w:proofErr w:type="spellEnd"/>
+      <w:r>
+        <w:t>="</w:t>
+      </w:r>
+      <w:proofErr w:type="spellStart"/>
+      <w:r>
+        <w:t>Spatie</w:t>
+      </w:r>
+      <w:proofErr w:type="spellEnd"/>
+      <w:r>
+        <w:t>\</w:t>
+      </w:r>
+      <w:proofErr w:type="spellStart"/>
+      <w:r>
+        <w:t>Multitenancy</w:t>
+      </w:r>
+      <w:proofErr w:type="spellEnd"/>
+      <w:r>
+        <w:t>\</w:t>
+      </w:r>
+      <w:proofErr w:type="spellStart"/>
+      <w:r>
+        <w:t>MultitenancyServiceProvider</w:t>
+      </w:r>
+      <w:proofErr w:type="spellEnd"/>
+      <w:r>
+        <w:t>" --tag="</w:t>
+      </w:r>
+      <w:proofErr w:type="spellStart"/>
+      <w:r>
+        <w:t>multitenancy-migrations</w:t>
+      </w:r>
+      <w:proofErr w:type="spellEnd"/>
+      <w:r>
+        <w:t>"</w:t>
       </w:r>
     </w:p>
     <w:p>
@@ -66,13 +219,88 @@
           <w:b/>
           <w:bCs/>
         </w:rPr>
-        <w:t>luego ejecutamos la migración y se creara la tabla tenants</w:t>
-      </w:r>
-    </w:p>
-    <w:p>
-      <w:r>
-        <w:t>php artisan migrate --path=database/migrations/landlord --database=landlord</w:t>
-      </w:r>
+        <w:t xml:space="preserve">luego ejecutamos la migración y se creara la tabla </w:t>
+      </w:r>
+      <w:proofErr w:type="spellStart"/>
+      <w:r>
+        <w:rPr>
+          <w:b/>
+          <w:bCs/>
+        </w:rPr>
+        <w:t>tenants</w:t>
+      </w:r>
+      <w:proofErr w:type="spellEnd"/>
+    </w:p>
+    <w:p>
+      <w:proofErr w:type="spellStart"/>
+      <w:r>
+        <w:t>php</w:t>
+      </w:r>
+      <w:proofErr w:type="spellEnd"/>
+      <w:r>
+        <w:t xml:space="preserve"> </w:t>
+      </w:r>
+      <w:proofErr w:type="spellStart"/>
+      <w:r>
+        <w:t>artisan</w:t>
+      </w:r>
+      <w:proofErr w:type="spellEnd"/>
+      <w:r>
+        <w:t xml:space="preserve"> </w:t>
+      </w:r>
+      <w:proofErr w:type="spellStart"/>
+      <w:r>
+        <w:t>migrate</w:t>
+      </w:r>
+      <w:proofErr w:type="spellEnd"/>
+      <w:r>
+        <w:t xml:space="preserve"> --</w:t>
+      </w:r>
+      <w:proofErr w:type="spellStart"/>
+      <w:r>
+        <w:t>path</w:t>
+      </w:r>
+      <w:proofErr w:type="spellEnd"/>
+      <w:r>
+        <w:t>=</w:t>
+      </w:r>
+      <w:proofErr w:type="spellStart"/>
+      <w:r>
+        <w:t>database</w:t>
+      </w:r>
+      <w:proofErr w:type="spellEnd"/>
+      <w:r>
+        <w:t>/</w:t>
+      </w:r>
+      <w:proofErr w:type="spellStart"/>
+      <w:r>
+        <w:t>migrations</w:t>
+      </w:r>
+      <w:proofErr w:type="spellEnd"/>
+      <w:r>
+        <w:t>/</w:t>
+      </w:r>
+      <w:proofErr w:type="spellStart"/>
+      <w:r>
+        <w:t>landlord</w:t>
+      </w:r>
+      <w:proofErr w:type="spellEnd"/>
+      <w:r>
+        <w:t xml:space="preserve"> --</w:t>
+      </w:r>
+      <w:proofErr w:type="spellStart"/>
+      <w:r>
+        <w:t>database</w:t>
+      </w:r>
+      <w:proofErr w:type="spellEnd"/>
+      <w:r>
+        <w:t>=</w:t>
+      </w:r>
+      <w:proofErr w:type="spellStart"/>
+      <w:r>
+        <w:t>landlord</w:t>
+      </w:r>
+      <w:proofErr w:type="spellEnd"/>
     </w:p>
     <w:p/>
     <w:p>
@@ -87,24 +315,117 @@
           <w:b/>
           <w:bCs/>
         </w:rPr>
-        <w:t>luego ejecutamos el seeder para poblar los tenants</w:t>
-      </w:r>
-    </w:p>
-    <w:p>
-      <w:r>
-        <w:t>php artisan db:seed --class=TenantsTableSeeder</w:t>
-      </w:r>
+        <w:t xml:space="preserve">luego ejecutamos el </w:t>
+      </w:r>
+      <w:proofErr w:type="spellStart"/>
+      <w:r>
+        <w:rPr>
+          <w:b/>
+          <w:bCs/>
+        </w:rPr>
+        <w:t>seeder</w:t>
+      </w:r>
+      <w:proofErr w:type="spellEnd"/>
+      <w:r>
+        <w:rPr>
+          <w:b/>
+          <w:bCs/>
+        </w:rPr>
+        <w:t xml:space="preserve"> para poblar los </w:t>
+      </w:r>
+      <w:proofErr w:type="spellStart"/>
+      <w:r>
+        <w:rPr>
+          <w:b/>
+          <w:bCs/>
+        </w:rPr>
+        <w:t>tenants</w:t>
+      </w:r>
+      <w:proofErr w:type="spellEnd"/>
+    </w:p>
+    <w:p>
+      <w:proofErr w:type="spellStart"/>
+      <w:r>
+        <w:t>php</w:t>
+      </w:r>
+      <w:proofErr w:type="spellEnd"/>
+      <w:r>
+        <w:t xml:space="preserve"> </w:t>
+      </w:r>
+      <w:proofErr w:type="spellStart"/>
+      <w:r>
+        <w:t>artisan</w:t>
+      </w:r>
+      <w:proofErr w:type="spellEnd"/>
+      <w:r>
+        <w:t xml:space="preserve"> </w:t>
+      </w:r>
+      <w:proofErr w:type="spellStart"/>
+      <w:proofErr w:type="gramStart"/>
+      <w:r>
+        <w:t>db:seed</w:t>
+      </w:r>
+      <w:proofErr w:type="spellEnd"/>
+      <w:proofErr w:type="gramEnd"/>
+      <w:r>
+        <w:t xml:space="preserve"> --</w:t>
+      </w:r>
+      <w:proofErr w:type="spellStart"/>
+      <w:r>
+        <w:t>class</w:t>
+      </w:r>
+      <w:proofErr w:type="spellEnd"/>
+      <w:r>
+        <w:t>=</w:t>
+      </w:r>
+      <w:proofErr w:type="spellStart"/>
+      <w:r>
+        <w:t>TenantsTableSeeder</w:t>
+      </w:r>
+      <w:proofErr w:type="spellEnd"/>
     </w:p>
     <w:p/>
     <w:p/>
     <w:p>
-      <w:r>
-        <w:t>instalando fontawesome</w:t>
-      </w:r>
-    </w:p>
-    <w:p>
-      <w:r>
-        <w:t>npm install @fortawesome/fontawesome-free</w:t>
+      <w:pPr>
+        <w:rPr>
+          <w:b/>
+          <w:bCs/>
+        </w:rPr>
+      </w:pPr>
+      <w:r>
+        <w:rPr>
+          <w:b/>
+          <w:bCs/>
+        </w:rPr>
+        <w:t xml:space="preserve">instalando </w:t>
+      </w:r>
+      <w:proofErr w:type="spellStart"/>
+      <w:r>
+        <w:rPr>
+          <w:b/>
+          <w:bCs/>
+        </w:rPr>
+        <w:t>fontawesome</w:t>
+      </w:r>
+      <w:proofErr w:type="spellEnd"/>
+    </w:p>
+    <w:p>
+      <w:proofErr w:type="spellStart"/>
+      <w:r>
+        <w:t>npm</w:t>
+      </w:r>
+      <w:proofErr w:type="spellEnd"/>
+      <w:r>
+        <w:t xml:space="preserve"> </w:t>
+      </w:r>
+      <w:proofErr w:type="spellStart"/>
+      <w:r>
+        <w:t>install</w:t>
+      </w:r>
+      <w:proofErr w:type="spellEnd"/>
+      <w:r>
+        <w:t xml:space="preserve"> @fortawesome/fontawesome-free</w:t>
       </w:r>
     </w:p>
     <w:p/>
@@ -112,6 +433,9 @@
     <w:p/>
     <w:p>
       <w:r>
+        <w:rPr>
+          <w:noProof/>
+        </w:rPr>
         <w:drawing>
           <wp:inline distT="0" distB="0" distL="0" distR="0" wp14:anchorId="4C76025B" wp14:editId="1AB2B5F3">
             <wp:extent cx="5400040" cy="3157220"/>
@@ -153,6 +477,9 @@
     <w:p/>
     <w:p>
       <w:r>
+        <w:rPr>
+          <w:noProof/>
+        </w:rPr>
         <w:lastRenderedPageBreak/>
         <w:drawing>
           <wp:inline distT="0" distB="0" distL="0" distR="0" wp14:anchorId="3DE36397" wp14:editId="79CBBE07">
@@ -194,6 +521,9 @@
     <w:p/>
     <w:p>
       <w:r>
+        <w:rPr>
+          <w:noProof/>
+        </w:rPr>
         <w:lastRenderedPageBreak/>
         <w:drawing>
           <wp:inline distT="0" distB="0" distL="0" distR="0" wp14:anchorId="509FFF53" wp14:editId="339B3128">
@@ -235,6 +565,9 @@
     <w:p/>
     <w:p>
       <w:r>
+        <w:rPr>
+          <w:noProof/>
+        </w:rPr>
         <w:drawing>
           <wp:inline distT="0" distB="0" distL="0" distR="0" wp14:anchorId="66209782" wp14:editId="649D581A">
             <wp:extent cx="5400040" cy="1814195"/>
@@ -315,12 +648,244 @@
         </w:drawing>
       </w:r>
     </w:p>
+    <w:p/>
     <w:p>
       <w:pPr>
         <w:rPr>
-          <w:lang w:val="es-ES"/>
+          <w:b/>
+          <w:bCs/>
         </w:rPr>
       </w:pPr>
+      <w:r>
+        <w:rPr>
+          <w:b/>
+          <w:bCs/>
+        </w:rPr>
+        <w:t xml:space="preserve">Instalamos </w:t>
+      </w:r>
+      <w:proofErr w:type="spellStart"/>
+      <w:r>
+        <w:rPr>
+          <w:b/>
+          <w:bCs/>
+        </w:rPr>
+        <w:t>sweetalert</w:t>
+      </w:r>
+      <w:proofErr w:type="spellEnd"/>
+    </w:p>
+    <w:p>
+      <w:proofErr w:type="spellStart"/>
+      <w:r>
+        <w:t>npm</w:t>
+      </w:r>
+      <w:proofErr w:type="spellEnd"/>
+      <w:r>
+        <w:t xml:space="preserve"> </w:t>
+      </w:r>
+      <w:proofErr w:type="spellStart"/>
+      <w:r>
+        <w:t>install</w:t>
+      </w:r>
+      <w:proofErr w:type="spellEnd"/>
+      <w:r>
+        <w:t xml:space="preserve"> sweetalert2</w:t>
+      </w:r>
+    </w:p>
+    <w:p>
+      <w:pPr>
+        <w:rPr>
+          <w:lang w:val="es-ES"/>
+        </w:rPr>
+      </w:pPr>
+    </w:p>
+    <w:p>
+      <w:pPr>
+        <w:rPr>
+          <w:lang w:val="es-ES"/>
+        </w:rPr>
+      </w:pPr>
+    </w:p>
+    <w:p>
+      <w:pPr>
+        <w:rPr>
+          <w:lang w:val="es-ES"/>
+        </w:rPr>
+      </w:pPr>
+    </w:p>
+    <w:p>
+      <w:pPr>
+        <w:rPr>
+          <w:lang w:val="es-ES"/>
+        </w:rPr>
+      </w:pPr>
+    </w:p>
+    <w:p>
+      <w:pPr>
+        <w:rPr>
+          <w:lang w:val="es-ES"/>
+        </w:rPr>
+      </w:pPr>
+    </w:p>
+    <w:p>
+      <w:pPr>
+        <w:rPr>
+          <w:lang w:val="es-ES"/>
+        </w:rPr>
+      </w:pPr>
+    </w:p>
+    <w:p>
+      <w:pPr>
+        <w:rPr>
+          <w:lang w:val="es-ES"/>
+        </w:rPr>
+      </w:pPr>
+    </w:p>
+    <w:p>
+      <w:pPr>
+        <w:rPr>
+          <w:b/>
+          <w:bCs/>
+          <w:lang w:val="es-ES"/>
+        </w:rPr>
+      </w:pPr>
+      <w:r>
+        <w:rPr>
+          <w:b/>
+          <w:bCs/>
+          <w:lang w:val="es-ES"/>
+        </w:rPr>
+        <w:lastRenderedPageBreak/>
+        <w:t>para poner resaltado a la paginación</w:t>
+      </w:r>
+    </w:p>
+    <w:p>
+      <w:pPr>
+        <w:rPr>
+          <w:lang w:val="es-ES"/>
+        </w:rPr>
+      </w:pPr>
+      <w:proofErr w:type="spellStart"/>
+      <w:r>
+        <w:rPr>
+          <w:lang w:val="es-ES"/>
+        </w:rPr>
+        <w:t>resourcess</w:t>
+      </w:r>
+      <w:proofErr w:type="spellEnd"/>
+      <w:r>
+        <w:rPr>
+          <w:lang w:val="es-ES"/>
+        </w:rPr>
+        <w:t>/</w:t>
+      </w:r>
+      <w:proofErr w:type="spellStart"/>
+      <w:r>
+        <w:rPr>
+          <w:lang w:val="es-ES"/>
+        </w:rPr>
+        <w:t>css</w:t>
+      </w:r>
+      <w:proofErr w:type="spellEnd"/>
+      <w:r>
+        <w:rPr>
+          <w:lang w:val="es-ES"/>
+        </w:rPr>
+        <w:t>/app.css</w:t>
+      </w:r>
+    </w:p>
+    <w:p>
+      <w:pPr>
+        <w:rPr>
+          <w:lang w:val="es-ES"/>
+        </w:rPr>
+      </w:pPr>
+      <w:r>
+        <w:rPr>
+          <w:lang w:val="es-ES"/>
+        </w:rPr>
+        <w:drawing>
+          <wp:inline distT="0" distB="0" distL="0" distR="0" wp14:anchorId="6C6B0D08" wp14:editId="61DFD7E0">
+            <wp:extent cx="3305636" cy="771633"/>
+            <wp:effectExtent l="0" t="0" r="0" b="9525"/>
+            <wp:docPr id="2054402496" name="Imagen 1"/>
+            <wp:cNvGraphicFramePr>
+              <a:graphicFrameLocks xmlns:a="http://schemas.openxmlformats.org/drawingml/2006/main" noChangeAspect="1"/>
+            </wp:cNvGraphicFramePr>
+            <a:graphic xmlns:a="http://schemas.openxmlformats.org/drawingml/2006/main">
+              <a:graphicData uri="http://schemas.openxmlformats.org/drawingml/2006/picture">
+                <pic:pic xmlns:pic="http://schemas.openxmlformats.org/drawingml/2006/picture">
+                  <pic:nvPicPr>
+                    <pic:cNvPr id="2054402496" name=""/>
+                    <pic:cNvPicPr/>
+                  </pic:nvPicPr>
+                  <pic:blipFill>
+                    <a:blip r:embed="rId9"/>
+                    <a:stretch>
+                      <a:fillRect/>
+                    </a:stretch>
+                  </pic:blipFill>
+                  <pic:spPr>
+                    <a:xfrm>
+                      <a:off x="0" y="0"/>
+                      <a:ext cx="3305636" cy="771633"/>
+                    </a:xfrm>
+                    <a:prstGeom prst="rect">
+                      <a:avLst/>
+                    </a:prstGeom>
+                  </pic:spPr>
+                </pic:pic>
+              </a:graphicData>
+            </a:graphic>
+          </wp:inline>
+        </w:drawing>
+      </w:r>
+    </w:p>
+    <w:p>
+      <w:pPr>
+        <w:rPr>
+          <w:lang w:val="es-ES"/>
+        </w:rPr>
+      </w:pPr>
+      <w:r>
+        <w:rPr>
+          <w:lang w:val="es-ES"/>
+        </w:rPr>
+        <w:drawing>
+          <wp:inline distT="0" distB="0" distL="0" distR="0" wp14:anchorId="4D9B3C9D" wp14:editId="6FB0A327">
+            <wp:extent cx="5400040" cy="4631055"/>
+            <wp:effectExtent l="0" t="0" r="0" b="0"/>
+            <wp:docPr id="1307089940" name="Imagen 1"/>
+            <wp:cNvGraphicFramePr>
+              <a:graphicFrameLocks xmlns:a="http://schemas.openxmlformats.org/drawingml/2006/main" noChangeAspect="1"/>
+            </wp:cNvGraphicFramePr>
+            <a:graphic xmlns:a="http://schemas.openxmlformats.org/drawingml/2006/main">
+              <a:graphicData uri="http://schemas.openxmlformats.org/drawingml/2006/picture">
+                <pic:pic xmlns:pic="http://schemas.openxmlformats.org/drawingml/2006/picture">
+                  <pic:nvPicPr>
+                    <pic:cNvPr id="1307089940" name=""/>
+                    <pic:cNvPicPr/>
+                  </pic:nvPicPr>
+                  <pic:blipFill>
+                    <a:blip r:embed="rId10"/>
+                    <a:stretch>
+                      <a:fillRect/>
+                    </a:stretch>
+                  </pic:blipFill>
+                  <pic:spPr>
+                    <a:xfrm>
+                      <a:off x="0" y="0"/>
+                      <a:ext cx="5400040" cy="4631055"/>
+                    </a:xfrm>
+                    <a:prstGeom prst="rect">
+                      <a:avLst/>
+                    </a:prstGeom>
+                  </pic:spPr>
+                </pic:pic>
+              </a:graphicData>
+            </a:graphic>
+          </wp:inline>
+        </w:drawing>
+      </w:r>
     </w:p>
     <w:sectPr>
       <w:pgSz w:w="11906" w:h="16838"/>

</xml_diff>

<commit_message>
cambios en recursividad de categorias
</commit_message>
<xml_diff>
--- a/modelado/desrrollodocumentacion-2025.docx
+++ b/modelado/desrrollodocumentacion-2025.docx
@@ -384,6 +384,8 @@
       </w:r>
       <w:proofErr w:type="spellEnd"/>
     </w:p>
+    <w:p/>
+    <w:p/>
     <w:p/>
     <w:p/>
     <w:p>
@@ -480,7 +482,6 @@
         <w:rPr>
           <w:noProof/>
         </w:rPr>
-        <w:lastRenderedPageBreak/>
         <w:drawing>
           <wp:inline distT="0" distB="0" distL="0" distR="0" wp14:anchorId="3DE36397" wp14:editId="79CBBE07">
             <wp:extent cx="5400040" cy="6576060"/>
@@ -801,6 +802,7 @@
       </w:pPr>
       <w:r>
         <w:rPr>
+          <w:noProof/>
           <w:lang w:val="es-ES"/>
         </w:rPr>
         <w:drawing>
@@ -848,6 +850,7 @@
       </w:pPr>
       <w:r>
         <w:rPr>
+          <w:noProof/>
           <w:lang w:val="es-ES"/>
         </w:rPr>
         <w:drawing>
@@ -885,6 +888,79 @@
             </a:graphic>
           </wp:inline>
         </w:drawing>
+      </w:r>
+    </w:p>
+    <w:p>
+      <w:pPr>
+        <w:rPr>
+          <w:lang w:val="es-ES"/>
+        </w:rPr>
+      </w:pPr>
+    </w:p>
+    <w:p>
+      <w:pPr>
+        <w:rPr>
+          <w:b/>
+          <w:bCs/>
+          <w:lang w:val="es-ES"/>
+        </w:rPr>
+      </w:pPr>
+      <w:r>
+        <w:rPr>
+          <w:b/>
+          <w:bCs/>
+          <w:lang w:val="es-ES"/>
+        </w:rPr>
+        <w:t>Instalamos librería para AWS</w:t>
+      </w:r>
+    </w:p>
+    <w:p>
+      <w:pPr>
+        <w:rPr>
+          <w:lang w:val="es-ES"/>
+        </w:rPr>
+      </w:pPr>
+      <w:proofErr w:type="spellStart"/>
+      <w:r>
+        <w:rPr>
+          <w:lang w:val="es-ES"/>
+        </w:rPr>
+        <w:t>composer</w:t>
+      </w:r>
+      <w:proofErr w:type="spellEnd"/>
+      <w:r>
+        <w:rPr>
+          <w:lang w:val="es-ES"/>
+        </w:rPr>
+        <w:t xml:space="preserve"> </w:t>
+      </w:r>
+      <w:proofErr w:type="spellStart"/>
+      <w:r>
+        <w:rPr>
+          <w:lang w:val="es-ES"/>
+        </w:rPr>
+        <w:t>require</w:t>
+      </w:r>
+      <w:proofErr w:type="spellEnd"/>
+      <w:r>
+        <w:rPr>
+          <w:lang w:val="es-ES"/>
+        </w:rPr>
+        <w:t xml:space="preserve"> league/flysystem-aws-s3-v</w:t>
+      </w:r>
+      <w:proofErr w:type="gramStart"/>
+      <w:r>
+        <w:rPr>
+          <w:lang w:val="es-ES"/>
+        </w:rPr>
+        <w:t>3:^</w:t>
+      </w:r>
+      <w:proofErr w:type="gramEnd"/>
+      <w:r>
+        <w:rPr>
+          <w:lang w:val="es-ES"/>
+        </w:rPr>
+        <w:t>3.0</w:t>
       </w:r>
     </w:p>
     <w:sectPr>

</xml_diff>